<commit_message>
Ajout de la doc serveur + optimisation
</commit_message>
<xml_diff>
--- a/document/Rapport.docx
+++ b/document/Rapport.docx
@@ -4,12 +4,15 @@
   <w:body>
     <w:p>
       <w:pPr>
-        <w:rPr>
-          <w:rFonts w:ascii="Times New Roman" w:hAnsi="Times New Roman" w:cs="Times New Roman"/>
-          <w:sz w:val="32"/>
-          <w:szCs w:val="32"/>
-        </w:rPr>
-      </w:pPr>
+        <w:jc w:val="both"/>
+        <w:rPr>
+          <w:rFonts w:ascii="Times New Roman" w:hAnsi="Times New Roman" w:cs="Times New Roman"/>
+          <w:sz w:val="32"/>
+          <w:szCs w:val="32"/>
+        </w:rPr>
+      </w:pPr>
+      <w:bookmarkStart w:id="0" w:name="_GoBack"/>
+      <w:bookmarkEnd w:id="0"/>
       <w:r>
         <w:rPr>
           <w:rFonts w:ascii="Times New Roman" w:hAnsi="Times New Roman" w:cs="Times New Roman"/>
@@ -22,6 +25,7 @@
     <w:p>
       <w:pPr>
         <w:ind w:firstLine="708"/>
+        <w:jc w:val="both"/>
         <w:rPr>
           <w:rFonts w:ascii="Times New Roman" w:hAnsi="Times New Roman" w:cs="Times New Roman"/>
           <w:sz w:val="32"/>
@@ -32,6 +36,7 @@
     <w:p>
       <w:pPr>
         <w:ind w:firstLine="708"/>
+        <w:jc w:val="both"/>
         <w:rPr>
           <w:rFonts w:ascii="Times New Roman" w:hAnsi="Times New Roman" w:cs="Times New Roman"/>
           <w:sz w:val="28"/>
@@ -49,6 +54,7 @@
     </w:p>
     <w:p>
       <w:pPr>
+        <w:jc w:val="both"/>
         <w:rPr>
           <w:rFonts w:ascii="Times New Roman" w:hAnsi="Times New Roman" w:cs="Times New Roman"/>
           <w:sz w:val="28"/>
@@ -59,6 +65,7 @@
     <w:p>
       <w:pPr>
         <w:ind w:firstLine="708"/>
+        <w:jc w:val="both"/>
         <w:rPr>
           <w:rFonts w:ascii="Times New Roman" w:hAnsi="Times New Roman" w:cs="Times New Roman"/>
           <w:sz w:val="28"/>
@@ -76,6 +83,7 @@
     </w:p>
     <w:p>
       <w:pPr>
+        <w:jc w:val="both"/>
         <w:rPr>
           <w:rFonts w:ascii="Times New Roman" w:hAnsi="Times New Roman" w:cs="Times New Roman"/>
           <w:sz w:val="28"/>
@@ -86,6 +94,7 @@
     <w:p>
       <w:pPr>
         <w:ind w:left="708"/>
+        <w:jc w:val="both"/>
         <w:rPr>
           <w:rFonts w:ascii="Times New Roman" w:hAnsi="Times New Roman" w:cs="Times New Roman"/>
           <w:sz w:val="28"/>
@@ -103,6 +112,7 @@
     </w:p>
     <w:p>
       <w:pPr>
+        <w:jc w:val="both"/>
         <w:rPr>
           <w:rFonts w:ascii="Times New Roman" w:hAnsi="Times New Roman" w:cs="Times New Roman"/>
           <w:sz w:val="28"/>
@@ -113,6 +123,7 @@
     <w:p>
       <w:pPr>
         <w:ind w:left="708"/>
+        <w:jc w:val="both"/>
         <w:rPr>
           <w:rFonts w:ascii="Times New Roman" w:hAnsi="Times New Roman" w:cs="Times New Roman"/>
           <w:sz w:val="28"/>
@@ -130,6 +141,7 @@
     </w:p>
     <w:p>
       <w:pPr>
+        <w:jc w:val="both"/>
         <w:rPr>
           <w:rFonts w:ascii="Times New Roman" w:hAnsi="Times New Roman" w:cs="Times New Roman"/>
           <w:sz w:val="28"/>
@@ -140,6 +152,7 @@
     <w:p>
       <w:pPr>
         <w:ind w:left="708"/>
+        <w:jc w:val="both"/>
         <w:rPr>
           <w:rFonts w:ascii="Times New Roman" w:hAnsi="Times New Roman" w:cs="Times New Roman"/>
           <w:sz w:val="28"/>
@@ -157,6 +170,7 @@
     </w:p>
     <w:p>
       <w:pPr>
+        <w:jc w:val="both"/>
         <w:rPr>
           <w:rFonts w:ascii="Times New Roman" w:hAnsi="Times New Roman" w:cs="Times New Roman"/>
           <w:sz w:val="28"/>
@@ -167,6 +181,7 @@
     <w:p>
       <w:pPr>
         <w:ind w:firstLine="708"/>
+        <w:jc w:val="both"/>
         <w:rPr>
           <w:rFonts w:ascii="Times New Roman" w:hAnsi="Times New Roman" w:cs="Times New Roman"/>
           <w:sz w:val="28"/>
@@ -184,15 +199,17 @@
     </w:p>
     <w:p>
       <w:pPr>
-        <w:rPr>
-          <w:rFonts w:ascii="Times New Roman" w:hAnsi="Times New Roman" w:cs="Times New Roman"/>
-          <w:sz w:val="32"/>
-          <w:szCs w:val="32"/>
-        </w:rPr>
-      </w:pPr>
-    </w:p>
-    <w:p>
-      <w:pPr>
+        <w:jc w:val="both"/>
+        <w:rPr>
+          <w:rFonts w:ascii="Times New Roman" w:hAnsi="Times New Roman" w:cs="Times New Roman"/>
+          <w:sz w:val="32"/>
+          <w:szCs w:val="32"/>
+        </w:rPr>
+      </w:pPr>
+    </w:p>
+    <w:p>
+      <w:pPr>
+        <w:jc w:val="both"/>
         <w:rPr>
           <w:rFonts w:ascii="Times New Roman" w:hAnsi="Times New Roman" w:cs="Times New Roman"/>
           <w:sz w:val="32"/>
@@ -210,6 +227,7 @@
     </w:p>
     <w:p>
       <w:pPr>
+        <w:jc w:val="both"/>
         <w:rPr>
           <w:rFonts w:ascii="Times New Roman" w:hAnsi="Times New Roman" w:cs="Times New Roman"/>
           <w:sz w:val="32"/>
@@ -220,6 +238,7 @@
     <w:p>
       <w:pPr>
         <w:ind w:firstLine="708"/>
+        <w:jc w:val="both"/>
         <w:rPr>
           <w:rFonts w:ascii="Times New Roman" w:hAnsi="Times New Roman" w:cs="Times New Roman"/>
           <w:sz w:val="28"/>
@@ -278,6 +297,7 @@
     <w:p>
       <w:pPr>
         <w:ind w:firstLine="708"/>
+        <w:jc w:val="both"/>
         <w:rPr>
           <w:rFonts w:ascii="Times New Roman" w:hAnsi="Times New Roman" w:cs="Times New Roman"/>
           <w:sz w:val="28"/>
@@ -288,6 +308,7 @@
     <w:p>
       <w:pPr>
         <w:ind w:firstLine="708"/>
+        <w:jc w:val="both"/>
         <w:rPr>
           <w:rFonts w:ascii="Times New Roman" w:hAnsi="Times New Roman" w:cs="Times New Roman"/>
           <w:sz w:val="28"/>
@@ -330,6 +351,7 @@
     <w:p>
       <w:pPr>
         <w:ind w:firstLine="708"/>
+        <w:jc w:val="both"/>
         <w:rPr>
           <w:rFonts w:ascii="Times New Roman" w:hAnsi="Times New Roman" w:cs="Times New Roman"/>
           <w:sz w:val="28"/>
@@ -340,6 +362,7 @@
     <w:p>
       <w:pPr>
         <w:ind w:firstLine="708"/>
+        <w:jc w:val="both"/>
         <w:rPr>
           <w:rFonts w:ascii="Times New Roman" w:hAnsi="Times New Roman" w:cs="Times New Roman"/>
           <w:sz w:val="28"/>
@@ -366,7 +389,7 @@
     <w:p>
       <w:pPr>
         <w:keepNext/>
-        <w:jc w:val="center"/>
+        <w:jc w:val="both"/>
       </w:pPr>
       <w:r>
         <w:rPr>
@@ -484,26 +507,12 @@
           <w:sz w:val="24"/>
           <w:szCs w:val="24"/>
         </w:rPr>
-        <w:t xml:space="preserve"> : </w:t>
-      </w:r>
-      <w:r>
-        <w:rPr>
-          <w:sz w:val="24"/>
-          <w:szCs w:val="24"/>
-        </w:rPr>
-        <w:t>Diagramme de cas d’utilisation</w:t>
-      </w:r>
-      <w:r>
-        <w:rPr>
-          <w:sz w:val="24"/>
-          <w:szCs w:val="24"/>
-        </w:rPr>
-        <w:t xml:space="preserve"> pour réaliser une commande</w:t>
-      </w:r>
-    </w:p>
-    <w:p>
-      <w:pPr>
-        <w:jc w:val="center"/>
+        <w:t> : Diagramme de cas d’utilisation pour réaliser une commande</w:t>
+      </w:r>
+    </w:p>
+    <w:p>
+      <w:pPr>
+        <w:jc w:val="both"/>
         <w:rPr>
           <w:rFonts w:ascii="Times New Roman" w:hAnsi="Times New Roman" w:cs="Times New Roman"/>
           <w:sz w:val="28"/>
@@ -514,7 +523,7 @@
     <w:p>
       <w:pPr>
         <w:keepNext/>
-        <w:jc w:val="center"/>
+        <w:jc w:val="both"/>
       </w:pPr>
       <w:r>
         <w:rPr>
@@ -630,26 +639,17 @@
           <w:sz w:val="24"/>
           <w:szCs w:val="24"/>
         </w:rPr>
-        <w:t xml:space="preserve"> : </w:t>
-      </w:r>
-      <w:r>
-        <w:rPr>
-          <w:sz w:val="24"/>
-          <w:szCs w:val="24"/>
-        </w:rPr>
-        <w:t>Diagramme de cas d’utilisation</w:t>
-      </w:r>
-      <w:r>
-        <w:rPr>
-          <w:sz w:val="24"/>
-          <w:szCs w:val="24"/>
-        </w:rPr>
-        <w:t xml:space="preserve"> pour traiter une commande</w:t>
-      </w:r>
-    </w:p>
-    <w:p/>
-    <w:p>
-      <w:pPr>
+        <w:t> : Diagramme de cas d’utilisation pour traiter une commande</w:t>
+      </w:r>
+    </w:p>
+    <w:p>
+      <w:pPr>
+        <w:jc w:val="both"/>
+      </w:pPr>
+    </w:p>
+    <w:p>
+      <w:pPr>
+        <w:jc w:val="both"/>
         <w:rPr>
           <w:rFonts w:ascii="Times New Roman" w:hAnsi="Times New Roman" w:cs="Times New Roman"/>
           <w:sz w:val="32"/>
@@ -684,20 +684,555 @@
     </w:p>
     <w:p>
       <w:pPr>
-        <w:rPr>
-          <w:rFonts w:ascii="Times New Roman" w:hAnsi="Times New Roman" w:cs="Times New Roman"/>
-          <w:sz w:val="32"/>
-          <w:szCs w:val="32"/>
-        </w:rPr>
-      </w:pPr>
-      <w:r>
-        <w:rPr>
-          <w:rFonts w:ascii="Times New Roman" w:hAnsi="Times New Roman" w:cs="Times New Roman"/>
-          <w:sz w:val="32"/>
-          <w:szCs w:val="32"/>
-        </w:rPr>
+        <w:jc w:val="both"/>
+        <w:rPr>
+          <w:rFonts w:ascii="Times New Roman" w:hAnsi="Times New Roman" w:cs="Times New Roman"/>
+          <w:sz w:val="32"/>
+          <w:szCs w:val="32"/>
+        </w:rPr>
+      </w:pPr>
+    </w:p>
+    <w:p>
+      <w:pPr>
+        <w:keepNext/>
+        <w:jc w:val="both"/>
+      </w:pPr>
+      <w:r>
+        <w:rPr>
+          <w:rFonts w:ascii="Times New Roman" w:hAnsi="Times New Roman" w:cs="Times New Roman"/>
+          <w:noProof/>
+          <w:sz w:val="32"/>
+          <w:szCs w:val="32"/>
+        </w:rPr>
+        <w:drawing>
+          <wp:inline distT="0" distB="0" distL="0" distR="0">
+            <wp:extent cx="5760085" cy="5448300"/>
+            <wp:effectExtent l="0" t="0" r="0" b="0"/>
+            <wp:docPr id="2" name="Image 2" descr="C:\Users\Lightning\Desktop\DS-1.JPG"/>
+            <wp:cNvGraphicFramePr>
+              <a:graphicFrameLocks xmlns:a="http://schemas.openxmlformats.org/drawingml/2006/main" noChangeAspect="1"/>
+            </wp:cNvGraphicFramePr>
+            <a:graphic xmlns:a="http://schemas.openxmlformats.org/drawingml/2006/main">
+              <a:graphicData uri="http://schemas.openxmlformats.org/drawingml/2006/picture">
+                <pic:pic xmlns:pic="http://schemas.openxmlformats.org/drawingml/2006/picture">
+                  <pic:nvPicPr>
+                    <pic:cNvPr id="0" name="Picture 2" descr="C:\Users\Lightning\Desktop\DS-1.JPG"/>
+                    <pic:cNvPicPr>
+                      <a:picLocks noChangeAspect="1" noChangeArrowheads="1"/>
+                    </pic:cNvPicPr>
+                  </pic:nvPicPr>
+                  <pic:blipFill>
+                    <a:blip r:embed="rId7">
+                      <a:extLst>
+                        <a:ext uri="{28A0092B-C50C-407E-A947-70E740481C1C}">
+                          <a14:useLocalDpi xmlns:a14="http://schemas.microsoft.com/office/drawing/2010/main" val="0"/>
+                        </a:ext>
+                      </a:extLst>
+                    </a:blip>
+                    <a:srcRect/>
+                    <a:stretch>
+                      <a:fillRect/>
+                    </a:stretch>
+                  </pic:blipFill>
+                  <pic:spPr bwMode="auto">
+                    <a:xfrm>
+                      <a:off x="0" y="0"/>
+                      <a:ext cx="5763023" cy="5451079"/>
+                    </a:xfrm>
+                    <a:prstGeom prst="rect">
+                      <a:avLst/>
+                    </a:prstGeom>
+                    <a:noFill/>
+                    <a:ln>
+                      <a:noFill/>
+                    </a:ln>
+                  </pic:spPr>
+                </pic:pic>
+              </a:graphicData>
+            </a:graphic>
+          </wp:inline>
+        </w:drawing>
+      </w:r>
+    </w:p>
+    <w:p>
+      <w:pPr>
+        <w:pStyle w:val="Lgende"/>
+        <w:jc w:val="center"/>
+        <w:rPr>
+          <w:rFonts w:ascii="Times New Roman" w:hAnsi="Times New Roman" w:cs="Times New Roman"/>
+          <w:sz w:val="24"/>
+          <w:szCs w:val="24"/>
+        </w:rPr>
+      </w:pPr>
+      <w:r>
+        <w:rPr>
+          <w:sz w:val="24"/>
+          <w:szCs w:val="24"/>
+        </w:rPr>
+        <w:t xml:space="preserve">Figure </w:t>
+      </w:r>
+      <w:r>
+        <w:rPr>
+          <w:sz w:val="24"/>
+          <w:szCs w:val="24"/>
+        </w:rPr>
+        <w:fldChar w:fldCharType="begin"/>
+      </w:r>
+      <w:r>
+        <w:rPr>
+          <w:sz w:val="24"/>
+          <w:szCs w:val="24"/>
+        </w:rPr>
+        <w:instrText xml:space="preserve"> SEQ Figure \* ARABIC </w:instrText>
+      </w:r>
+      <w:r>
+        <w:rPr>
+          <w:sz w:val="24"/>
+          <w:szCs w:val="24"/>
+        </w:rPr>
+        <w:fldChar w:fldCharType="separate"/>
+      </w:r>
+      <w:r>
+        <w:rPr>
+          <w:noProof/>
+          <w:sz w:val="24"/>
+          <w:szCs w:val="24"/>
+        </w:rPr>
+        <w:t>3</w:t>
+      </w:r>
+      <w:r>
+        <w:rPr>
+          <w:sz w:val="24"/>
+          <w:szCs w:val="24"/>
+        </w:rPr>
+        <w:fldChar w:fldCharType="end"/>
+      </w:r>
+      <w:r>
+        <w:rPr>
+          <w:sz w:val="24"/>
+          <w:szCs w:val="24"/>
+        </w:rPr>
+        <w:t> : Diagramme de séquence pour réaliser une commande</w:t>
+      </w:r>
+    </w:p>
+    <w:p>
+      <w:pPr>
+        <w:jc w:val="both"/>
+        <w:rPr>
+          <w:rFonts w:ascii="Times New Roman" w:hAnsi="Times New Roman" w:cs="Times New Roman"/>
+          <w:sz w:val="28"/>
+          <w:szCs w:val="28"/>
+        </w:rPr>
+      </w:pPr>
+      <w:r>
+        <w:rPr>
+          <w:rFonts w:ascii="Times New Roman" w:hAnsi="Times New Roman" w:cs="Times New Roman"/>
+          <w:sz w:val="32"/>
+          <w:szCs w:val="32"/>
+        </w:rPr>
+        <w:tab/>
+      </w:r>
+      <w:r>
+        <w:rPr>
+          <w:rFonts w:ascii="Times New Roman" w:hAnsi="Times New Roman" w:cs="Times New Roman"/>
+          <w:sz w:val="28"/>
+          <w:szCs w:val="28"/>
+        </w:rPr>
+        <w:t>A la connexion, le login et le mot de passe sont envoyés au serveur à travers une requête HTTP, le serveur fouille dans la base de données pour chercher l’existance de l’utilisateur. Une réponse est envoyé du serveur au client selon le retour de la base de données.</w:t>
+      </w:r>
+    </w:p>
+    <w:p>
+      <w:pPr>
+        <w:jc w:val="both"/>
+        <w:rPr>
+          <w:rFonts w:ascii="Times New Roman" w:hAnsi="Times New Roman" w:cs="Times New Roman"/>
+          <w:sz w:val="28"/>
+          <w:szCs w:val="28"/>
+        </w:rPr>
+      </w:pPr>
+      <w:r>
+        <w:rPr>
+          <w:rFonts w:ascii="Times New Roman" w:hAnsi="Times New Roman" w:cs="Times New Roman"/>
+          <w:sz w:val="28"/>
+          <w:szCs w:val="28"/>
+        </w:rPr>
+        <w:tab/>
+        <w:t xml:space="preserve">Dans le menu principal, l’utilisateur aura le choix de choisir entre l’affichage des entrées, des plats, des desserts ou des boissons. Une fois le choix est envoyé au serveur, ce dernier comunique avec la base de données pour obtenir la liste </w:t>
+      </w:r>
+      <w:r>
+        <w:rPr>
+          <w:rFonts w:ascii="Times New Roman" w:hAnsi="Times New Roman" w:cs="Times New Roman"/>
+          <w:sz w:val="28"/>
+          <w:szCs w:val="28"/>
+        </w:rPr>
+        <w:t>de nourriture demander.</w:t>
+      </w:r>
+    </w:p>
+    <w:p>
+      <w:pPr>
+        <w:jc w:val="both"/>
+        <w:rPr>
+          <w:rFonts w:ascii="Times New Roman" w:hAnsi="Times New Roman" w:cs="Times New Roman"/>
+          <w:sz w:val="28"/>
+          <w:szCs w:val="28"/>
+        </w:rPr>
+      </w:pPr>
+      <w:r>
+        <w:rPr>
+          <w:rFonts w:ascii="Times New Roman" w:hAnsi="Times New Roman" w:cs="Times New Roman"/>
+          <w:sz w:val="28"/>
+          <w:szCs w:val="28"/>
+        </w:rPr>
+        <w:tab/>
+        <w:t>Par la suite, l’utilisateur pourra intéragir avec la liste retourné par le serveur, en sélectionnant son menu. Toutes les interactions passent entre le client et l’</w:t>
+      </w:r>
+      <w:r>
+        <w:rPr>
+          <w:rFonts w:ascii="Times New Roman" w:hAnsi="Times New Roman" w:cs="Times New Roman"/>
+          <w:sz w:val="28"/>
+          <w:szCs w:val="28"/>
+        </w:rPr>
+        <w:t>application Android.</w:t>
+      </w:r>
+    </w:p>
+    <w:p>
+      <w:pPr>
+        <w:jc w:val="both"/>
+        <w:rPr>
+          <w:rFonts w:ascii="Times New Roman" w:hAnsi="Times New Roman" w:cs="Times New Roman"/>
+          <w:sz w:val="28"/>
+          <w:szCs w:val="28"/>
+        </w:rPr>
+      </w:pPr>
+      <w:r>
+        <w:rPr>
+          <w:rFonts w:ascii="Times New Roman" w:hAnsi="Times New Roman" w:cs="Times New Roman"/>
+          <w:sz w:val="28"/>
+          <w:szCs w:val="28"/>
+        </w:rPr>
+        <w:tab/>
+        <w:t>Une fois le choix est fait et que l’utilisateur est prêt à passer sa commande, un simple contact avec le lecteur NFC, permet d’envoyer la commande au serveur.</w:t>
+      </w:r>
+    </w:p>
+    <w:p>
+      <w:pPr>
+        <w:keepNext/>
+        <w:jc w:val="both"/>
+      </w:pPr>
+      <w:r>
+        <w:rPr>
+          <w:rFonts w:ascii="Times New Roman" w:hAnsi="Times New Roman" w:cs="Times New Roman"/>
+          <w:noProof/>
+          <w:sz w:val="32"/>
+          <w:szCs w:val="32"/>
+        </w:rPr>
+        <w:lastRenderedPageBreak/>
+        <w:drawing>
+          <wp:inline distT="0" distB="0" distL="0" distR="0">
+            <wp:extent cx="5760085" cy="6724650"/>
+            <wp:effectExtent l="0" t="0" r="0" b="0"/>
+            <wp:docPr id="5" name="Image 5" descr="C:\Users\Lightning\Desktop\DS-2.JPG"/>
+            <wp:cNvGraphicFramePr>
+              <a:graphicFrameLocks xmlns:a="http://schemas.openxmlformats.org/drawingml/2006/main" noChangeAspect="1"/>
+            </wp:cNvGraphicFramePr>
+            <a:graphic xmlns:a="http://schemas.openxmlformats.org/drawingml/2006/main">
+              <a:graphicData uri="http://schemas.openxmlformats.org/drawingml/2006/picture">
+                <pic:pic xmlns:pic="http://schemas.openxmlformats.org/drawingml/2006/picture">
+                  <pic:nvPicPr>
+                    <pic:cNvPr id="0" name="Picture 3" descr="C:\Users\Lightning\Desktop\DS-2.JPG"/>
+                    <pic:cNvPicPr>
+                      <a:picLocks noChangeAspect="1" noChangeArrowheads="1"/>
+                    </pic:cNvPicPr>
+                  </pic:nvPicPr>
+                  <pic:blipFill>
+                    <a:blip r:embed="rId8">
+                      <a:extLst>
+                        <a:ext uri="{28A0092B-C50C-407E-A947-70E740481C1C}">
+                          <a14:useLocalDpi xmlns:a14="http://schemas.microsoft.com/office/drawing/2010/main" val="0"/>
+                        </a:ext>
+                      </a:extLst>
+                    </a:blip>
+                    <a:srcRect/>
+                    <a:stretch>
+                      <a:fillRect/>
+                    </a:stretch>
+                  </pic:blipFill>
+                  <pic:spPr bwMode="auto">
+                    <a:xfrm>
+                      <a:off x="0" y="0"/>
+                      <a:ext cx="5769760" cy="6735945"/>
+                    </a:xfrm>
+                    <a:prstGeom prst="rect">
+                      <a:avLst/>
+                    </a:prstGeom>
+                    <a:noFill/>
+                    <a:ln>
+                      <a:noFill/>
+                    </a:ln>
+                  </pic:spPr>
+                </pic:pic>
+              </a:graphicData>
+            </a:graphic>
+          </wp:inline>
+        </w:drawing>
+      </w:r>
+    </w:p>
+    <w:p>
+      <w:pPr>
+        <w:pStyle w:val="Lgende"/>
+        <w:jc w:val="center"/>
+        <w:rPr>
+          <w:rFonts w:ascii="Times New Roman" w:hAnsi="Times New Roman" w:cs="Times New Roman"/>
+          <w:sz w:val="24"/>
+          <w:szCs w:val="24"/>
+        </w:rPr>
+      </w:pPr>
+      <w:r>
+        <w:rPr>
+          <w:sz w:val="24"/>
+          <w:szCs w:val="24"/>
+        </w:rPr>
+        <w:t xml:space="preserve">Figure </w:t>
+      </w:r>
+      <w:r>
+        <w:rPr>
+          <w:sz w:val="24"/>
+          <w:szCs w:val="24"/>
+        </w:rPr>
+        <w:fldChar w:fldCharType="begin"/>
+      </w:r>
+      <w:r>
+        <w:rPr>
+          <w:sz w:val="24"/>
+          <w:szCs w:val="24"/>
+        </w:rPr>
+        <w:instrText xml:space="preserve"> SEQ Figure \* ARABIC </w:instrText>
+      </w:r>
+      <w:r>
+        <w:rPr>
+          <w:sz w:val="24"/>
+          <w:szCs w:val="24"/>
+        </w:rPr>
+        <w:fldChar w:fldCharType="separate"/>
+      </w:r>
+      <w:r>
+        <w:rPr>
+          <w:noProof/>
+          <w:sz w:val="24"/>
+          <w:szCs w:val="24"/>
+        </w:rPr>
+        <w:t>4</w:t>
+      </w:r>
+      <w:r>
+        <w:rPr>
+          <w:sz w:val="24"/>
+          <w:szCs w:val="24"/>
+        </w:rPr>
+        <w:fldChar w:fldCharType="end"/>
+      </w:r>
+      <w:r>
+        <w:rPr>
+          <w:sz w:val="24"/>
+          <w:szCs w:val="24"/>
+        </w:rPr>
+        <w:t> : Diagramme de séquence pour gérer les commandes</w:t>
+      </w:r>
+    </w:p>
+    <w:p>
+      <w:pPr>
+        <w:jc w:val="both"/>
+        <w:rPr>
+          <w:rFonts w:ascii="Times New Roman" w:hAnsi="Times New Roman" w:cs="Times New Roman"/>
+          <w:sz w:val="28"/>
+          <w:szCs w:val="28"/>
+        </w:rPr>
+      </w:pPr>
+      <w:r>
+        <w:rPr>
+          <w:rFonts w:ascii="Times New Roman" w:hAnsi="Times New Roman" w:cs="Times New Roman"/>
+          <w:sz w:val="32"/>
+          <w:szCs w:val="32"/>
+        </w:rPr>
+        <w:tab/>
+      </w:r>
+      <w:r>
+        <w:rPr>
+          <w:rFonts w:ascii="Times New Roman" w:hAnsi="Times New Roman" w:cs="Times New Roman"/>
+          <w:sz w:val="28"/>
+          <w:szCs w:val="28"/>
+        </w:rPr>
+        <w:t xml:space="preserve">Un </w:t>
+      </w:r>
+      <w:r>
+        <w:rPr>
+          <w:rFonts w:ascii="Times New Roman" w:hAnsi="Times New Roman" w:cs="Times New Roman"/>
+          <w:sz w:val="28"/>
+          <w:szCs w:val="28"/>
+        </w:rPr>
+        <w:t>personnel</w:t>
+      </w:r>
+      <w:r>
+        <w:rPr>
+          <w:rFonts w:ascii="Times New Roman" w:hAnsi="Times New Roman" w:cs="Times New Roman"/>
+          <w:sz w:val="28"/>
+          <w:szCs w:val="28"/>
+        </w:rPr>
+        <w:t xml:space="preserve"> se connecte exactement de la même maniére qu’un utilisateur, à la différence que le principe du login sera </w:t>
+      </w:r>
+      <w:r>
+        <w:rPr>
+          <w:rFonts w:ascii="Times New Roman" w:hAnsi="Times New Roman" w:cs="Times New Roman"/>
+          <w:sz w:val="28"/>
+          <w:szCs w:val="28"/>
+        </w:rPr>
+        <w:t>légèrement différent de celui de l’utilisateur.</w:t>
+      </w:r>
+    </w:p>
+    <w:p>
+      <w:pPr>
+        <w:jc w:val="both"/>
+        <w:rPr>
+          <w:rFonts w:ascii="Times New Roman" w:hAnsi="Times New Roman" w:cs="Times New Roman"/>
+          <w:sz w:val="28"/>
+          <w:szCs w:val="28"/>
+        </w:rPr>
+      </w:pPr>
+      <w:r>
+        <w:rPr>
+          <w:rFonts w:ascii="Times New Roman" w:hAnsi="Times New Roman" w:cs="Times New Roman"/>
+          <w:sz w:val="28"/>
+          <w:szCs w:val="28"/>
+        </w:rPr>
+        <w:tab/>
+        <w:t>Dans le menu ‘</w:t>
+      </w:r>
+      <w:r>
+        <w:rPr>
+          <w:rFonts w:ascii="Times New Roman" w:hAnsi="Times New Roman" w:cs="Times New Roman"/>
+          <w:sz w:val="28"/>
+          <w:szCs w:val="28"/>
+        </w:rPr>
+        <w:t>Attribuer</w:t>
+      </w:r>
+      <w:r>
+        <w:rPr>
+          <w:rFonts w:ascii="Times New Roman" w:hAnsi="Times New Roman" w:cs="Times New Roman"/>
+          <w:sz w:val="28"/>
+          <w:szCs w:val="28"/>
+        </w:rPr>
+        <w:t xml:space="preserve"> un TAG’, un personnel aura la possibilité d’attribuer un numéro d’une table à un GUID d’un TAG et de les envoyer au serveur, ce dernier s’occupe de les stocker dans la base de données</w:t>
+      </w:r>
+      <w:r>
+        <w:rPr>
+          <w:rFonts w:ascii="Times New Roman" w:hAnsi="Times New Roman" w:cs="Times New Roman"/>
+          <w:sz w:val="28"/>
+          <w:szCs w:val="28"/>
+        </w:rPr>
+        <w:t>.</w:t>
+      </w:r>
+    </w:p>
+    <w:p>
+      <w:pPr>
+        <w:jc w:val="both"/>
+        <w:rPr>
+          <w:rFonts w:ascii="Times New Roman" w:hAnsi="Times New Roman" w:cs="Times New Roman"/>
+          <w:sz w:val="28"/>
+          <w:szCs w:val="28"/>
+        </w:rPr>
+      </w:pPr>
+      <w:r>
+        <w:rPr>
+          <w:rFonts w:ascii="Times New Roman" w:hAnsi="Times New Roman" w:cs="Times New Roman"/>
+          <w:sz w:val="28"/>
+          <w:szCs w:val="28"/>
+        </w:rPr>
+        <w:tab/>
+      </w:r>
+      <w:r>
+        <w:rPr>
+          <w:rFonts w:ascii="Times New Roman" w:hAnsi="Times New Roman" w:cs="Times New Roman"/>
+          <w:sz w:val="28"/>
+          <w:szCs w:val="28"/>
+        </w:rPr>
+        <w:t xml:space="preserve">Dans le menu ‘Visualiser les commandes’, un personnel aura accès </w:t>
+      </w:r>
+      <w:r>
+        <w:rPr>
+          <w:rFonts w:ascii="Times New Roman" w:hAnsi="Times New Roman" w:cs="Times New Roman"/>
+          <w:sz w:val="28"/>
+          <w:szCs w:val="28"/>
+        </w:rPr>
+        <w:t>à la liste de toutes les commandes</w:t>
+      </w:r>
+      <w:r>
+        <w:rPr>
+          <w:rFonts w:ascii="Times New Roman" w:hAnsi="Times New Roman" w:cs="Times New Roman"/>
+          <w:sz w:val="28"/>
+          <w:szCs w:val="28"/>
+        </w:rPr>
+        <w:t xml:space="preserve">, ce qui lui permet </w:t>
+      </w:r>
+      <w:r>
+        <w:rPr>
+          <w:rFonts w:ascii="Times New Roman" w:hAnsi="Times New Roman" w:cs="Times New Roman"/>
+          <w:sz w:val="28"/>
+          <w:szCs w:val="28"/>
+        </w:rPr>
+        <w:t>d’observer u</w:t>
+      </w:r>
+      <w:r>
+        <w:rPr>
+          <w:rFonts w:ascii="Times New Roman" w:hAnsi="Times New Roman" w:cs="Times New Roman"/>
+          <w:sz w:val="28"/>
+          <w:szCs w:val="28"/>
+        </w:rPr>
+        <w:t xml:space="preserve">ne commande, </w:t>
+      </w:r>
+      <w:r>
+        <w:rPr>
+          <w:rFonts w:ascii="Times New Roman" w:hAnsi="Times New Roman" w:cs="Times New Roman"/>
+          <w:sz w:val="28"/>
+          <w:szCs w:val="28"/>
+        </w:rPr>
+        <w:t xml:space="preserve">de la traiter, </w:t>
+      </w:r>
+      <w:r>
+        <w:rPr>
+          <w:rFonts w:ascii="Times New Roman" w:hAnsi="Times New Roman" w:cs="Times New Roman"/>
+          <w:sz w:val="28"/>
+          <w:szCs w:val="28"/>
+        </w:rPr>
+        <w:t>et une fois la livraison est faite, de la supprimer de la liste.</w:t>
+      </w:r>
+    </w:p>
+    <w:p>
+      <w:pPr>
+        <w:jc w:val="both"/>
+        <w:rPr>
+          <w:rFonts w:ascii="Times New Roman" w:hAnsi="Times New Roman" w:cs="Times New Roman"/>
+          <w:sz w:val="32"/>
+          <w:szCs w:val="32"/>
+        </w:rPr>
+      </w:pPr>
+      <w:r>
+        <w:rPr>
+          <w:rFonts w:ascii="Times New Roman" w:hAnsi="Times New Roman" w:cs="Times New Roman"/>
+          <w:sz w:val="32"/>
+          <w:szCs w:val="32"/>
+        </w:rPr>
+        <w:lastRenderedPageBreak/>
         <w:t>4- Architecture du projet</w:t>
       </w:r>
+    </w:p>
+    <w:p>
+      <w:pPr>
+        <w:jc w:val="both"/>
+        <w:rPr>
+          <w:rFonts w:ascii="Times New Roman" w:hAnsi="Times New Roman" w:cs="Times New Roman"/>
+          <w:sz w:val="32"/>
+          <w:szCs w:val="32"/>
+        </w:rPr>
+      </w:pPr>
     </w:p>
     <w:p>
       <w:pPr>
@@ -706,19 +1241,36 @@
           <w:ilvl w:val="0"/>
           <w:numId w:val="1"/>
         </w:numPr>
-        <w:rPr>
-          <w:rFonts w:ascii="Times New Roman" w:hAnsi="Times New Roman" w:cs="Times New Roman"/>
-          <w:sz w:val="32"/>
-          <w:szCs w:val="32"/>
-        </w:rPr>
-      </w:pPr>
-      <w:r>
-        <w:rPr>
-          <w:rFonts w:ascii="Times New Roman" w:hAnsi="Times New Roman" w:cs="Times New Roman"/>
-          <w:sz w:val="32"/>
-          <w:szCs w:val="32"/>
-        </w:rPr>
-        <w:t>client</w:t>
+        <w:jc w:val="both"/>
+        <w:rPr>
+          <w:rFonts w:ascii="Times New Roman" w:hAnsi="Times New Roman" w:cs="Times New Roman"/>
+          <w:sz w:val="32"/>
+          <w:szCs w:val="32"/>
+        </w:rPr>
+      </w:pPr>
+      <w:r>
+        <w:rPr>
+          <w:rFonts w:ascii="Times New Roman" w:hAnsi="Times New Roman" w:cs="Times New Roman"/>
+          <w:sz w:val="32"/>
+          <w:szCs w:val="32"/>
+        </w:rPr>
+        <w:t>C</w:t>
+      </w:r>
+      <w:r>
+        <w:rPr>
+          <w:rFonts w:ascii="Times New Roman" w:hAnsi="Times New Roman" w:cs="Times New Roman"/>
+          <w:sz w:val="32"/>
+          <w:szCs w:val="32"/>
+        </w:rPr>
+        <w:t>lient</w:t>
+      </w:r>
+      <w:r>
+        <w:rPr>
+          <w:rFonts w:ascii="Times New Roman" w:hAnsi="Times New Roman" w:cs="Times New Roman"/>
+          <w:sz w:val="32"/>
+          <w:szCs w:val="32"/>
+        </w:rPr>
+        <w:t xml:space="preserve"> (dossier qui contient le côté administration)</w:t>
       </w:r>
     </w:p>
     <w:p>
@@ -728,17 +1280,18 @@
           <w:ilvl w:val="1"/>
           <w:numId w:val="1"/>
         </w:numPr>
-        <w:rPr>
-          <w:rFonts w:ascii="Times New Roman" w:hAnsi="Times New Roman" w:cs="Times New Roman"/>
-          <w:sz w:val="32"/>
-          <w:szCs w:val="32"/>
-        </w:rPr>
-      </w:pPr>
-      <w:r>
-        <w:rPr>
-          <w:rFonts w:ascii="Times New Roman" w:hAnsi="Times New Roman" w:cs="Times New Roman"/>
-          <w:sz w:val="32"/>
-          <w:szCs w:val="32"/>
+        <w:jc w:val="both"/>
+        <w:rPr>
+          <w:rFonts w:ascii="Times New Roman" w:hAnsi="Times New Roman" w:cs="Times New Roman"/>
+          <w:sz w:val="28"/>
+          <w:szCs w:val="28"/>
+        </w:rPr>
+      </w:pPr>
+      <w:r>
+        <w:rPr>
+          <w:rFonts w:ascii="Times New Roman" w:hAnsi="Times New Roman" w:cs="Times New Roman"/>
+          <w:sz w:val="28"/>
+          <w:szCs w:val="28"/>
         </w:rPr>
         <w:t>css</w:t>
       </w:r>
@@ -746,17 +1299,18 @@
     <w:p>
       <w:pPr>
         <w:ind w:left="1080"/>
-        <w:rPr>
-          <w:rFonts w:ascii="Times New Roman" w:hAnsi="Times New Roman" w:cs="Times New Roman"/>
-          <w:sz w:val="32"/>
-          <w:szCs w:val="32"/>
-        </w:rPr>
-      </w:pPr>
-      <w:r>
-        <w:rPr>
-          <w:rFonts w:ascii="Times New Roman" w:hAnsi="Times New Roman" w:cs="Times New Roman"/>
-          <w:sz w:val="32"/>
-          <w:szCs w:val="32"/>
+        <w:jc w:val="both"/>
+        <w:rPr>
+          <w:rFonts w:ascii="Times New Roman" w:hAnsi="Times New Roman" w:cs="Times New Roman"/>
+          <w:sz w:val="28"/>
+          <w:szCs w:val="28"/>
+        </w:rPr>
+      </w:pPr>
+      <w:r>
+        <w:rPr>
+          <w:rFonts w:ascii="Times New Roman" w:hAnsi="Times New Roman" w:cs="Times New Roman"/>
+          <w:sz w:val="28"/>
+          <w:szCs w:val="28"/>
         </w:rPr>
         <w:t>contient les fichiers de style</w:t>
       </w:r>
@@ -768,17 +1322,18 @@
           <w:ilvl w:val="1"/>
           <w:numId w:val="1"/>
         </w:numPr>
-        <w:rPr>
-          <w:rFonts w:ascii="Times New Roman" w:hAnsi="Times New Roman" w:cs="Times New Roman"/>
-          <w:sz w:val="32"/>
-          <w:szCs w:val="32"/>
-        </w:rPr>
-      </w:pPr>
-      <w:r>
-        <w:rPr>
-          <w:rFonts w:ascii="Times New Roman" w:hAnsi="Times New Roman" w:cs="Times New Roman"/>
-          <w:sz w:val="32"/>
-          <w:szCs w:val="32"/>
+        <w:jc w:val="both"/>
+        <w:rPr>
+          <w:rFonts w:ascii="Times New Roman" w:hAnsi="Times New Roman" w:cs="Times New Roman"/>
+          <w:sz w:val="28"/>
+          <w:szCs w:val="28"/>
+        </w:rPr>
+      </w:pPr>
+      <w:r>
+        <w:rPr>
+          <w:rFonts w:ascii="Times New Roman" w:hAnsi="Times New Roman" w:cs="Times New Roman"/>
+          <w:sz w:val="28"/>
+          <w:szCs w:val="28"/>
         </w:rPr>
         <w:t>js</w:t>
       </w:r>
@@ -786,17 +1341,18 @@
     <w:p>
       <w:pPr>
         <w:ind w:left="1080"/>
-        <w:rPr>
-          <w:rFonts w:ascii="Times New Roman" w:hAnsi="Times New Roman" w:cs="Times New Roman"/>
-          <w:sz w:val="32"/>
-          <w:szCs w:val="32"/>
-        </w:rPr>
-      </w:pPr>
-      <w:r>
-        <w:rPr>
-          <w:rFonts w:ascii="Times New Roman" w:hAnsi="Times New Roman" w:cs="Times New Roman"/>
-          <w:sz w:val="32"/>
-          <w:szCs w:val="32"/>
+        <w:jc w:val="both"/>
+        <w:rPr>
+          <w:rFonts w:ascii="Times New Roman" w:hAnsi="Times New Roman" w:cs="Times New Roman"/>
+          <w:sz w:val="28"/>
+          <w:szCs w:val="28"/>
+        </w:rPr>
+      </w:pPr>
+      <w:r>
+        <w:rPr>
+          <w:rFonts w:ascii="Times New Roman" w:hAnsi="Times New Roman" w:cs="Times New Roman"/>
+          <w:sz w:val="28"/>
+          <w:szCs w:val="28"/>
         </w:rPr>
         <w:t>contient les fichiers écrit en JavaScript</w:t>
       </w:r>
@@ -808,17 +1364,18 @@
           <w:ilvl w:val="1"/>
           <w:numId w:val="1"/>
         </w:numPr>
-        <w:rPr>
-          <w:rFonts w:ascii="Times New Roman" w:hAnsi="Times New Roman" w:cs="Times New Roman"/>
-          <w:sz w:val="32"/>
-          <w:szCs w:val="32"/>
-        </w:rPr>
-      </w:pPr>
-      <w:r>
-        <w:rPr>
-          <w:rFonts w:ascii="Times New Roman" w:hAnsi="Times New Roman" w:cs="Times New Roman"/>
-          <w:sz w:val="32"/>
-          <w:szCs w:val="32"/>
+        <w:jc w:val="both"/>
+        <w:rPr>
+          <w:rFonts w:ascii="Times New Roman" w:hAnsi="Times New Roman" w:cs="Times New Roman"/>
+          <w:sz w:val="28"/>
+          <w:szCs w:val="28"/>
+        </w:rPr>
+      </w:pPr>
+      <w:r>
+        <w:rPr>
+          <w:rFonts w:ascii="Times New Roman" w:hAnsi="Times New Roman" w:cs="Times New Roman"/>
+          <w:sz w:val="28"/>
+          <w:szCs w:val="28"/>
         </w:rPr>
         <w:t>html</w:t>
       </w:r>
@@ -826,36 +1383,48 @@
     <w:p>
       <w:pPr>
         <w:ind w:left="1080"/>
-        <w:rPr>
-          <w:rFonts w:ascii="Times New Roman" w:hAnsi="Times New Roman" w:cs="Times New Roman"/>
-          <w:sz w:val="32"/>
-          <w:szCs w:val="32"/>
-        </w:rPr>
-      </w:pPr>
-      <w:r>
-        <w:rPr>
-          <w:rFonts w:ascii="Times New Roman" w:hAnsi="Times New Roman" w:cs="Times New Roman"/>
-          <w:sz w:val="32"/>
-          <w:szCs w:val="32"/>
+        <w:jc w:val="both"/>
+        <w:rPr>
+          <w:rFonts w:ascii="Times New Roman" w:hAnsi="Times New Roman" w:cs="Times New Roman"/>
+          <w:sz w:val="28"/>
+          <w:szCs w:val="28"/>
+        </w:rPr>
+      </w:pPr>
+      <w:r>
+        <w:rPr>
+          <w:rFonts w:ascii="Times New Roman" w:hAnsi="Times New Roman" w:cs="Times New Roman"/>
+          <w:sz w:val="28"/>
+          <w:szCs w:val="28"/>
         </w:rPr>
         <w:t xml:space="preserve">contient les </w:t>
       </w:r>
       <w:r>
         <w:rPr>
           <w:rFonts w:ascii="Times New Roman" w:hAnsi="Times New Roman" w:cs="Times New Roman"/>
-          <w:sz w:val="32"/>
-          <w:szCs w:val="32"/>
+          <w:sz w:val="28"/>
+          <w:szCs w:val="28"/>
         </w:rPr>
         <w:t>fichiers</w:t>
       </w:r>
       <w:r>
         <w:rPr>
           <w:rFonts w:ascii="Times New Roman" w:hAnsi="Times New Roman" w:cs="Times New Roman"/>
-          <w:sz w:val="32"/>
-          <w:szCs w:val="32"/>
+          <w:sz w:val="28"/>
+          <w:szCs w:val="28"/>
         </w:rPr>
         <w:t xml:space="preserve"> écrit en HTML</w:t>
       </w:r>
+    </w:p>
+    <w:p>
+      <w:pPr>
+        <w:ind w:left="1080"/>
+        <w:jc w:val="both"/>
+        <w:rPr>
+          <w:rFonts w:ascii="Times New Roman" w:hAnsi="Times New Roman" w:cs="Times New Roman"/>
+          <w:sz w:val="32"/>
+          <w:szCs w:val="32"/>
+        </w:rPr>
+      </w:pPr>
     </w:p>
     <w:p>
       <w:pPr>
@@ -864,6 +1433,7 @@
           <w:ilvl w:val="0"/>
           <w:numId w:val="1"/>
         </w:numPr>
+        <w:jc w:val="both"/>
         <w:rPr>
           <w:rFonts w:ascii="Times New Roman" w:hAnsi="Times New Roman" w:cs="Times New Roman"/>
           <w:sz w:val="32"/>
@@ -877,6 +1447,14 @@
           <w:szCs w:val="32"/>
         </w:rPr>
         <w:t>mobile</w:t>
+      </w:r>
+      <w:r>
+        <w:rPr>
+          <w:rFonts w:ascii="Times New Roman" w:hAnsi="Times New Roman" w:cs="Times New Roman"/>
+          <w:sz w:val="32"/>
+          <w:szCs w:val="32"/>
+        </w:rPr>
+        <w:t xml:space="preserve"> (dossier qui contient le côté utilisateur)</w:t>
       </w:r>
     </w:p>
     <w:p>
@@ -886,17 +1464,18 @@
           <w:ilvl w:val="1"/>
           <w:numId w:val="1"/>
         </w:numPr>
-        <w:rPr>
-          <w:rFonts w:ascii="Times New Roman" w:hAnsi="Times New Roman" w:cs="Times New Roman"/>
-          <w:sz w:val="32"/>
-          <w:szCs w:val="32"/>
-        </w:rPr>
-      </w:pPr>
-      <w:r>
-        <w:rPr>
-          <w:rFonts w:ascii="Times New Roman" w:hAnsi="Times New Roman" w:cs="Times New Roman"/>
-          <w:sz w:val="32"/>
-          <w:szCs w:val="32"/>
+        <w:jc w:val="both"/>
+        <w:rPr>
+          <w:rFonts w:ascii="Times New Roman" w:hAnsi="Times New Roman" w:cs="Times New Roman"/>
+          <w:sz w:val="28"/>
+          <w:szCs w:val="28"/>
+        </w:rPr>
+      </w:pPr>
+      <w:r>
+        <w:rPr>
+          <w:rFonts w:ascii="Times New Roman" w:hAnsi="Times New Roman" w:cs="Times New Roman"/>
+          <w:sz w:val="28"/>
+          <w:szCs w:val="28"/>
         </w:rPr>
         <w:t>app/src/main</w:t>
       </w:r>
@@ -904,17 +1483,18 @@
     <w:p>
       <w:pPr>
         <w:ind w:left="1080"/>
-        <w:rPr>
-          <w:rFonts w:ascii="Times New Roman" w:hAnsi="Times New Roman" w:cs="Times New Roman"/>
-          <w:sz w:val="32"/>
-          <w:szCs w:val="32"/>
-        </w:rPr>
-      </w:pPr>
-      <w:r>
-        <w:rPr>
-          <w:rFonts w:ascii="Times New Roman" w:hAnsi="Times New Roman" w:cs="Times New Roman"/>
-          <w:sz w:val="32"/>
-          <w:szCs w:val="32"/>
+        <w:jc w:val="both"/>
+        <w:rPr>
+          <w:rFonts w:ascii="Times New Roman" w:hAnsi="Times New Roman" w:cs="Times New Roman"/>
+          <w:sz w:val="28"/>
+          <w:szCs w:val="28"/>
+        </w:rPr>
+      </w:pPr>
+      <w:r>
+        <w:rPr>
+          <w:rFonts w:ascii="Times New Roman" w:hAnsi="Times New Roman" w:cs="Times New Roman"/>
+          <w:sz w:val="28"/>
+          <w:szCs w:val="28"/>
         </w:rPr>
         <w:t>contient le manifest écrit en XML</w:t>
       </w:r>
@@ -926,17 +1506,18 @@
           <w:ilvl w:val="1"/>
           <w:numId w:val="1"/>
         </w:numPr>
-        <w:rPr>
-          <w:rFonts w:ascii="Times New Roman" w:hAnsi="Times New Roman" w:cs="Times New Roman"/>
-          <w:sz w:val="32"/>
-          <w:szCs w:val="32"/>
-        </w:rPr>
-      </w:pPr>
-      <w:r>
-        <w:rPr>
-          <w:rFonts w:ascii="Times New Roman" w:hAnsi="Times New Roman" w:cs="Times New Roman"/>
-          <w:sz w:val="32"/>
-          <w:szCs w:val="32"/>
+        <w:jc w:val="both"/>
+        <w:rPr>
+          <w:rFonts w:ascii="Times New Roman" w:hAnsi="Times New Roman" w:cs="Times New Roman"/>
+          <w:sz w:val="28"/>
+          <w:szCs w:val="28"/>
+        </w:rPr>
+      </w:pPr>
+      <w:r>
+        <w:rPr>
+          <w:rFonts w:ascii="Times New Roman" w:hAnsi="Times New Roman" w:cs="Times New Roman"/>
+          <w:sz w:val="28"/>
+          <w:szCs w:val="28"/>
         </w:rPr>
         <w:t>app/src/main/java</w:t>
       </w:r>
@@ -944,17 +1525,18 @@
     <w:p>
       <w:pPr>
         <w:ind w:left="1080"/>
-        <w:rPr>
-          <w:rFonts w:ascii="Times New Roman" w:hAnsi="Times New Roman" w:cs="Times New Roman"/>
-          <w:sz w:val="32"/>
-          <w:szCs w:val="32"/>
-        </w:rPr>
-      </w:pPr>
-      <w:r>
-        <w:rPr>
-          <w:rFonts w:ascii="Times New Roman" w:hAnsi="Times New Roman" w:cs="Times New Roman"/>
-          <w:sz w:val="32"/>
-          <w:szCs w:val="32"/>
+        <w:jc w:val="both"/>
+        <w:rPr>
+          <w:rFonts w:ascii="Times New Roman" w:hAnsi="Times New Roman" w:cs="Times New Roman"/>
+          <w:sz w:val="28"/>
+          <w:szCs w:val="28"/>
+        </w:rPr>
+      </w:pPr>
+      <w:r>
+        <w:rPr>
+          <w:rFonts w:ascii="Times New Roman" w:hAnsi="Times New Roman" w:cs="Times New Roman"/>
+          <w:sz w:val="28"/>
+          <w:szCs w:val="28"/>
         </w:rPr>
         <w:t>contient les fichiers Java des activités et classes métiers</w:t>
       </w:r>
@@ -966,17 +1548,18 @@
           <w:ilvl w:val="1"/>
           <w:numId w:val="1"/>
         </w:numPr>
-        <w:rPr>
-          <w:rFonts w:ascii="Times New Roman" w:hAnsi="Times New Roman" w:cs="Times New Roman"/>
-          <w:sz w:val="32"/>
-          <w:szCs w:val="32"/>
-        </w:rPr>
-      </w:pPr>
-      <w:r>
-        <w:rPr>
-          <w:rFonts w:ascii="Times New Roman" w:hAnsi="Times New Roman" w:cs="Times New Roman"/>
-          <w:sz w:val="32"/>
-          <w:szCs w:val="32"/>
+        <w:jc w:val="both"/>
+        <w:rPr>
+          <w:rFonts w:ascii="Times New Roman" w:hAnsi="Times New Roman" w:cs="Times New Roman"/>
+          <w:sz w:val="28"/>
+          <w:szCs w:val="28"/>
+        </w:rPr>
+      </w:pPr>
+      <w:r>
+        <w:rPr>
+          <w:rFonts w:ascii="Times New Roman" w:hAnsi="Times New Roman" w:cs="Times New Roman"/>
+          <w:sz w:val="28"/>
+          <w:szCs w:val="28"/>
         </w:rPr>
         <w:t>app/src/main/res</w:t>
       </w:r>
@@ -984,20 +1567,32 @@
     <w:p>
       <w:pPr>
         <w:ind w:left="1080"/>
-        <w:rPr>
-          <w:rFonts w:ascii="Times New Roman" w:hAnsi="Times New Roman" w:cs="Times New Roman"/>
-          <w:sz w:val="32"/>
-          <w:szCs w:val="32"/>
-        </w:rPr>
-      </w:pPr>
-      <w:r>
-        <w:rPr>
-          <w:rFonts w:ascii="Times New Roman" w:hAnsi="Times New Roman" w:cs="Times New Roman"/>
-          <w:sz w:val="32"/>
-          <w:szCs w:val="32"/>
+        <w:jc w:val="both"/>
+        <w:rPr>
+          <w:rFonts w:ascii="Times New Roman" w:hAnsi="Times New Roman" w:cs="Times New Roman"/>
+          <w:sz w:val="28"/>
+          <w:szCs w:val="28"/>
+        </w:rPr>
+      </w:pPr>
+      <w:r>
+        <w:rPr>
+          <w:rFonts w:ascii="Times New Roman" w:hAnsi="Times New Roman" w:cs="Times New Roman"/>
+          <w:sz w:val="28"/>
+          <w:szCs w:val="28"/>
         </w:rPr>
         <w:t>contient les fichiers XML et les images PNG</w:t>
       </w:r>
+    </w:p>
+    <w:p>
+      <w:pPr>
+        <w:ind w:left="1080"/>
+        <w:jc w:val="both"/>
+        <w:rPr>
+          <w:rFonts w:ascii="Times New Roman" w:hAnsi="Times New Roman" w:cs="Times New Roman"/>
+          <w:sz w:val="32"/>
+          <w:szCs w:val="32"/>
+        </w:rPr>
+      </w:pPr>
     </w:p>
     <w:p>
       <w:pPr>
@@ -1006,6 +1601,7 @@
           <w:ilvl w:val="0"/>
           <w:numId w:val="1"/>
         </w:numPr>
+        <w:jc w:val="both"/>
         <w:rPr>
           <w:rFonts w:ascii="Times New Roman" w:hAnsi="Times New Roman" w:cs="Times New Roman"/>
           <w:sz w:val="32"/>
@@ -1019,6 +1615,14 @@
           <w:szCs w:val="32"/>
         </w:rPr>
         <w:t>server</w:t>
+      </w:r>
+      <w:r>
+        <w:rPr>
+          <w:rFonts w:ascii="Times New Roman" w:hAnsi="Times New Roman" w:cs="Times New Roman"/>
+          <w:sz w:val="32"/>
+          <w:szCs w:val="32"/>
+        </w:rPr>
+        <w:t xml:space="preserve"> (dossier qui contient le serveur)</w:t>
       </w:r>
     </w:p>
     <w:p>
@@ -1028,17 +1632,18 @@
           <w:ilvl w:val="1"/>
           <w:numId w:val="1"/>
         </w:numPr>
-        <w:rPr>
-          <w:rFonts w:ascii="Times New Roman" w:hAnsi="Times New Roman" w:cs="Times New Roman"/>
-          <w:sz w:val="32"/>
-          <w:szCs w:val="32"/>
-        </w:rPr>
-      </w:pPr>
-      <w:r>
-        <w:rPr>
-          <w:rFonts w:ascii="Times New Roman" w:hAnsi="Times New Roman" w:cs="Times New Roman"/>
-          <w:sz w:val="32"/>
-          <w:szCs w:val="32"/>
+        <w:jc w:val="both"/>
+        <w:rPr>
+          <w:rFonts w:ascii="Times New Roman" w:hAnsi="Times New Roman" w:cs="Times New Roman"/>
+          <w:sz w:val="28"/>
+          <w:szCs w:val="28"/>
+        </w:rPr>
+      </w:pPr>
+      <w:r>
+        <w:rPr>
+          <w:rFonts w:ascii="Times New Roman" w:hAnsi="Times New Roman" w:cs="Times New Roman"/>
+          <w:sz w:val="28"/>
+          <w:szCs w:val="28"/>
         </w:rPr>
         <w:t>restaurant-ws/src/lib</w:t>
       </w:r>
@@ -1046,17 +1651,18 @@
     <w:p>
       <w:pPr>
         <w:ind w:left="1080"/>
-        <w:rPr>
-          <w:rFonts w:ascii="Times New Roman" w:hAnsi="Times New Roman" w:cs="Times New Roman"/>
-          <w:sz w:val="32"/>
-          <w:szCs w:val="32"/>
-        </w:rPr>
-      </w:pPr>
-      <w:r>
-        <w:rPr>
-          <w:rFonts w:ascii="Times New Roman" w:hAnsi="Times New Roman" w:cs="Times New Roman"/>
-          <w:sz w:val="32"/>
-          <w:szCs w:val="32"/>
+        <w:jc w:val="both"/>
+        <w:rPr>
+          <w:rFonts w:ascii="Times New Roman" w:hAnsi="Times New Roman" w:cs="Times New Roman"/>
+          <w:sz w:val="28"/>
+          <w:szCs w:val="28"/>
+        </w:rPr>
+      </w:pPr>
+      <w:r>
+        <w:rPr>
+          <w:rFonts w:ascii="Times New Roman" w:hAnsi="Times New Roman" w:cs="Times New Roman"/>
+          <w:sz w:val="28"/>
+          <w:szCs w:val="28"/>
         </w:rPr>
         <w:t>contient les libraires utilisé par le serveur</w:t>
       </w:r>
@@ -1068,43 +1674,37 @@
           <w:ilvl w:val="1"/>
           <w:numId w:val="1"/>
         </w:numPr>
-        <w:rPr>
-          <w:rFonts w:ascii="Times New Roman" w:hAnsi="Times New Roman" w:cs="Times New Roman"/>
-          <w:sz w:val="32"/>
-          <w:szCs w:val="32"/>
-        </w:rPr>
-      </w:pPr>
-      <w:r>
-        <w:rPr>
-          <w:rFonts w:ascii="Times New Roman" w:hAnsi="Times New Roman" w:cs="Times New Roman"/>
-          <w:sz w:val="32"/>
-          <w:szCs w:val="32"/>
-        </w:rPr>
-        <w:t>restaurant-ws/src/main/java/…/</w:t>
-      </w:r>
-      <w:r>
-        <w:rPr>
-          <w:rFonts w:ascii="Times New Roman" w:hAnsi="Times New Roman" w:cs="Times New Roman"/>
-          <w:sz w:val="32"/>
-          <w:szCs w:val="32"/>
-        </w:rPr>
-        <w:t>database</w:t>
+        <w:jc w:val="both"/>
+        <w:rPr>
+          <w:rFonts w:ascii="Times New Roman" w:hAnsi="Times New Roman" w:cs="Times New Roman"/>
+          <w:sz w:val="28"/>
+          <w:szCs w:val="28"/>
+        </w:rPr>
+      </w:pPr>
+      <w:r>
+        <w:rPr>
+          <w:rFonts w:ascii="Times New Roman" w:hAnsi="Times New Roman" w:cs="Times New Roman"/>
+          <w:sz w:val="28"/>
+          <w:szCs w:val="28"/>
+        </w:rPr>
+        <w:t>restaurant-ws/src/main/java/…/database</w:t>
       </w:r>
     </w:p>
     <w:p>
       <w:pPr>
         <w:ind w:left="1080"/>
-        <w:rPr>
-          <w:rFonts w:ascii="Times New Roman" w:hAnsi="Times New Roman" w:cs="Times New Roman"/>
-          <w:sz w:val="32"/>
-          <w:szCs w:val="32"/>
-        </w:rPr>
-      </w:pPr>
-      <w:r>
-        <w:rPr>
-          <w:rFonts w:ascii="Times New Roman" w:hAnsi="Times New Roman" w:cs="Times New Roman"/>
-          <w:sz w:val="32"/>
-          <w:szCs w:val="32"/>
+        <w:jc w:val="both"/>
+        <w:rPr>
+          <w:rFonts w:ascii="Times New Roman" w:hAnsi="Times New Roman" w:cs="Times New Roman"/>
+          <w:sz w:val="28"/>
+          <w:szCs w:val="28"/>
+        </w:rPr>
+      </w:pPr>
+      <w:r>
+        <w:rPr>
+          <w:rFonts w:ascii="Times New Roman" w:hAnsi="Times New Roman" w:cs="Times New Roman"/>
+          <w:sz w:val="28"/>
+          <w:szCs w:val="28"/>
         </w:rPr>
         <w:t>contient la connexion à la BD</w:t>
       </w:r>
@@ -1116,43 +1716,37 @@
           <w:ilvl w:val="1"/>
           <w:numId w:val="1"/>
         </w:numPr>
-        <w:rPr>
-          <w:rFonts w:ascii="Times New Roman" w:hAnsi="Times New Roman" w:cs="Times New Roman"/>
-          <w:sz w:val="32"/>
-          <w:szCs w:val="32"/>
-        </w:rPr>
-      </w:pPr>
-      <w:r>
-        <w:rPr>
-          <w:rFonts w:ascii="Times New Roman" w:hAnsi="Times New Roman" w:cs="Times New Roman"/>
-          <w:sz w:val="32"/>
-          <w:szCs w:val="32"/>
-        </w:rPr>
-        <w:t>restaurant-ws/src/main/java/…/</w:t>
-      </w:r>
-      <w:r>
-        <w:rPr>
-          <w:rFonts w:ascii="Times New Roman" w:hAnsi="Times New Roman" w:cs="Times New Roman"/>
-          <w:sz w:val="32"/>
-          <w:szCs w:val="32"/>
-        </w:rPr>
-        <w:t>exception</w:t>
+        <w:jc w:val="both"/>
+        <w:rPr>
+          <w:rFonts w:ascii="Times New Roman" w:hAnsi="Times New Roman" w:cs="Times New Roman"/>
+          <w:sz w:val="28"/>
+          <w:szCs w:val="28"/>
+        </w:rPr>
+      </w:pPr>
+      <w:r>
+        <w:rPr>
+          <w:rFonts w:ascii="Times New Roman" w:hAnsi="Times New Roman" w:cs="Times New Roman"/>
+          <w:sz w:val="28"/>
+          <w:szCs w:val="28"/>
+        </w:rPr>
+        <w:t>restaurant-ws/src/main/java/…/exception</w:t>
       </w:r>
     </w:p>
     <w:p>
       <w:pPr>
         <w:ind w:left="1080"/>
-        <w:rPr>
-          <w:rFonts w:ascii="Times New Roman" w:hAnsi="Times New Roman" w:cs="Times New Roman"/>
-          <w:sz w:val="32"/>
-          <w:szCs w:val="32"/>
-        </w:rPr>
-      </w:pPr>
-      <w:r>
-        <w:rPr>
-          <w:rFonts w:ascii="Times New Roman" w:hAnsi="Times New Roman" w:cs="Times New Roman"/>
-          <w:sz w:val="32"/>
-          <w:szCs w:val="32"/>
+        <w:jc w:val="both"/>
+        <w:rPr>
+          <w:rFonts w:ascii="Times New Roman" w:hAnsi="Times New Roman" w:cs="Times New Roman"/>
+          <w:sz w:val="28"/>
+          <w:szCs w:val="28"/>
+        </w:rPr>
+      </w:pPr>
+      <w:r>
+        <w:rPr>
+          <w:rFonts w:ascii="Times New Roman" w:hAnsi="Times New Roman" w:cs="Times New Roman"/>
+          <w:sz w:val="28"/>
+          <w:szCs w:val="28"/>
         </w:rPr>
         <w:t>contient les exceptions personnalisées</w:t>
       </w:r>
@@ -1164,43 +1758,37 @@
           <w:ilvl w:val="1"/>
           <w:numId w:val="1"/>
         </w:numPr>
-        <w:rPr>
-          <w:rFonts w:ascii="Times New Roman" w:hAnsi="Times New Roman" w:cs="Times New Roman"/>
-          <w:sz w:val="32"/>
-          <w:szCs w:val="32"/>
-        </w:rPr>
-      </w:pPr>
-      <w:r>
-        <w:rPr>
-          <w:rFonts w:ascii="Times New Roman" w:hAnsi="Times New Roman" w:cs="Times New Roman"/>
-          <w:sz w:val="32"/>
-          <w:szCs w:val="32"/>
-        </w:rPr>
-        <w:t>restaurant-ws/src/main/java/…/</w:t>
-      </w:r>
-      <w:r>
-        <w:rPr>
-          <w:rFonts w:ascii="Times New Roman" w:hAnsi="Times New Roman" w:cs="Times New Roman"/>
-          <w:sz w:val="32"/>
-          <w:szCs w:val="32"/>
-        </w:rPr>
-        <w:t>provider</w:t>
+        <w:jc w:val="both"/>
+        <w:rPr>
+          <w:rFonts w:ascii="Times New Roman" w:hAnsi="Times New Roman" w:cs="Times New Roman"/>
+          <w:sz w:val="28"/>
+          <w:szCs w:val="28"/>
+        </w:rPr>
+      </w:pPr>
+      <w:r>
+        <w:rPr>
+          <w:rFonts w:ascii="Times New Roman" w:hAnsi="Times New Roman" w:cs="Times New Roman"/>
+          <w:sz w:val="28"/>
+          <w:szCs w:val="28"/>
+        </w:rPr>
+        <w:t>restaurant-ws/src/main/java/…/provider</w:t>
       </w:r>
     </w:p>
     <w:p>
       <w:pPr>
         <w:ind w:left="1080"/>
-        <w:rPr>
-          <w:rFonts w:ascii="Times New Roman" w:hAnsi="Times New Roman" w:cs="Times New Roman"/>
-          <w:sz w:val="32"/>
-          <w:szCs w:val="32"/>
-        </w:rPr>
-      </w:pPr>
-      <w:r>
-        <w:rPr>
-          <w:rFonts w:ascii="Times New Roman" w:hAnsi="Times New Roman" w:cs="Times New Roman"/>
-          <w:sz w:val="32"/>
-          <w:szCs w:val="32"/>
+        <w:jc w:val="both"/>
+        <w:rPr>
+          <w:rFonts w:ascii="Times New Roman" w:hAnsi="Times New Roman" w:cs="Times New Roman"/>
+          <w:sz w:val="28"/>
+          <w:szCs w:val="28"/>
+        </w:rPr>
+      </w:pPr>
+      <w:r>
+        <w:rPr>
+          <w:rFonts w:ascii="Times New Roman" w:hAnsi="Times New Roman" w:cs="Times New Roman"/>
+          <w:sz w:val="28"/>
+          <w:szCs w:val="28"/>
         </w:rPr>
         <w:t>contient les classes métiers</w:t>
       </w:r>
@@ -1212,48 +1800,56 @@
           <w:ilvl w:val="1"/>
           <w:numId w:val="1"/>
         </w:numPr>
-        <w:rPr>
-          <w:rFonts w:ascii="Times New Roman" w:hAnsi="Times New Roman" w:cs="Times New Roman"/>
-          <w:sz w:val="32"/>
-          <w:szCs w:val="32"/>
-        </w:rPr>
-      </w:pPr>
-      <w:r>
-        <w:rPr>
-          <w:rFonts w:ascii="Times New Roman" w:hAnsi="Times New Roman" w:cs="Times New Roman"/>
-          <w:sz w:val="32"/>
-          <w:szCs w:val="32"/>
-        </w:rPr>
-        <w:t>restaurant-ws/src/main/java/…/</w:t>
-      </w:r>
-      <w:r>
-        <w:rPr>
-          <w:rFonts w:ascii="Times New Roman" w:hAnsi="Times New Roman" w:cs="Times New Roman"/>
-          <w:sz w:val="32"/>
-          <w:szCs w:val="32"/>
-        </w:rPr>
-        <w:t>services</w:t>
+        <w:jc w:val="both"/>
+        <w:rPr>
+          <w:rFonts w:ascii="Times New Roman" w:hAnsi="Times New Roman" w:cs="Times New Roman"/>
+          <w:sz w:val="28"/>
+          <w:szCs w:val="28"/>
+        </w:rPr>
+      </w:pPr>
+      <w:r>
+        <w:rPr>
+          <w:rFonts w:ascii="Times New Roman" w:hAnsi="Times New Roman" w:cs="Times New Roman"/>
+          <w:sz w:val="28"/>
+          <w:szCs w:val="28"/>
+        </w:rPr>
+        <w:t>restaurant-ws/src/main/java/…/services</w:t>
       </w:r>
     </w:p>
     <w:p>
       <w:pPr>
         <w:ind w:left="1080"/>
-        <w:rPr>
-          <w:rFonts w:ascii="Times New Roman" w:hAnsi="Times New Roman" w:cs="Times New Roman"/>
-          <w:sz w:val="32"/>
-          <w:szCs w:val="32"/>
-        </w:rPr>
-      </w:pPr>
-      <w:r>
-        <w:rPr>
-          <w:rFonts w:ascii="Times New Roman" w:hAnsi="Times New Roman" w:cs="Times New Roman"/>
-          <w:sz w:val="32"/>
-          <w:szCs w:val="32"/>
-        </w:rPr>
-        <w:t>contient les services réalisé par le serveur</w:t>
-      </w:r>
-      <w:bookmarkStart w:id="0" w:name="_GoBack"/>
-      <w:bookmarkEnd w:id="0"/>
+        <w:jc w:val="both"/>
+        <w:rPr>
+          <w:rFonts w:ascii="Times New Roman" w:hAnsi="Times New Roman" w:cs="Times New Roman"/>
+          <w:sz w:val="28"/>
+          <w:szCs w:val="28"/>
+        </w:rPr>
+      </w:pPr>
+      <w:r>
+        <w:rPr>
+          <w:rFonts w:ascii="Times New Roman" w:hAnsi="Times New Roman" w:cs="Times New Roman"/>
+          <w:sz w:val="28"/>
+          <w:szCs w:val="28"/>
+        </w:rPr>
+        <w:t xml:space="preserve">contient les services </w:t>
+      </w:r>
+      <w:r>
+        <w:rPr>
+          <w:rFonts w:ascii="Times New Roman" w:hAnsi="Times New Roman" w:cs="Times New Roman"/>
+          <w:sz w:val="28"/>
+          <w:szCs w:val="28"/>
+        </w:rPr>
+        <w:t>du</w:t>
+      </w:r>
+      <w:r>
+        <w:rPr>
+          <w:rFonts w:ascii="Times New Roman" w:hAnsi="Times New Roman" w:cs="Times New Roman"/>
+          <w:sz w:val="28"/>
+          <w:szCs w:val="28"/>
+        </w:rPr>
+        <w:t xml:space="preserve"> serveur</w:t>
+      </w:r>
     </w:p>
     <w:sectPr>
       <w:pgSz w:w="11906" w:h="16838"/>
@@ -1509,6 +2105,7 @@
     <w:lsdException w:name="HTML Sample" w:semiHidden="1" w:unhideWhenUsed="1"/>
     <w:lsdException w:name="HTML Typewriter" w:semiHidden="1" w:unhideWhenUsed="1"/>
     <w:lsdException w:name="HTML Variable" w:semiHidden="1" w:unhideWhenUsed="1"/>
+    <w:lsdException w:name="Normal Table" w:semiHidden="1" w:unhideWhenUsed="1"/>
     <w:lsdException w:name="annotation subject" w:semiHidden="1" w:unhideWhenUsed="1"/>
     <w:lsdException w:name="No List" w:semiHidden="1" w:unhideWhenUsed="1"/>
     <w:lsdException w:name="Outline List 1" w:semiHidden="1" w:unhideWhenUsed="1"/>
@@ -1554,9 +2151,11 @@
     <w:lsdException w:name="Table Subtle 1" w:semiHidden="1" w:unhideWhenUsed="1"/>
     <w:lsdException w:name="Table Subtle 2" w:semiHidden="1" w:unhideWhenUsed="1"/>
     <w:lsdException w:name="Table Web 1" w:semiHidden="1" w:unhideWhenUsed="1"/>
+    <w:lsdException w:name="Table Web 2" w:semiHidden="1" w:unhideWhenUsed="1"/>
     <w:lsdException w:name="Table Web 3" w:semiHidden="1" w:unhideWhenUsed="1"/>
     <w:lsdException w:name="Balloon Text" w:semiHidden="1" w:unhideWhenUsed="1"/>
     <w:lsdException w:name="Table Grid" w:uiPriority="39"/>
+    <w:lsdException w:name="Table Theme" w:semiHidden="1" w:unhideWhenUsed="1"/>
     <w:lsdException w:name="Placeholder Text" w:semiHidden="1"/>
     <w:lsdException w:name="No Spacing" w:uiPriority="1" w:qFormat="1"/>
     <w:lsdException w:name="Light Shading" w:uiPriority="60"/>

</xml_diff>